<commit_message>
New translations 06_The airport problem - subtitles (corrected format and timing).docx (Amharic)
</commit_message>
<xml_diff>
--- a/video_subtitles/translation/amh/06_The airport problem - subtitles (corrected format and timing).docx
+++ b/video_subtitles/translation/amh/06_The airport problem - subtitles (corrected format and timing).docx
@@ -306,7 +306,7 @@
           <w:shd w:fill="auto" w:val="clear"/>
           <w:vertAlign w:val="baseline"/>
         </w:rPr>
-        <w:t xml:space="preserve">neighboring cities: A, B and C decided</w:t>
+        <w:t xml:space="preserve">ከተማ መስተዳድሮች:- ሀ፣ ለ፣ ሐ ወሰኑ</w:t>
       </w:r>
     </w:p>
     <w:p>
@@ -413,7 +413,7 @@
           <w:shd w:fill="auto" w:val="clear"/>
           <w:vertAlign w:val="baseline"/>
         </w:rPr>
-        <w:t xml:space="preserve">to build an airport dividing the costs of</w:t>
+        <w:t xml:space="preserve">የአየር ማረፊያ ለመገንባት የትግበራ ወጭውን</w:t>
       </w:r>
     </w:p>
     <w:p>
@@ -520,7 +520,7 @@
           <w:shd w:fill="auto" w:val="clear"/>
           <w:vertAlign w:val="baseline"/>
         </w:rPr>
-        <w:t xml:space="preserve">implementation. The condition on the</w:t>
+        <w:t xml:space="preserve">በመካፈል፡፡  መስፈርቱ</w:t>
       </w:r>
     </w:p>
     <w:p>
@@ -627,7 +627,7 @@
           <w:shd w:fill="auto" w:val="clear"/>
           <w:vertAlign w:val="baseline"/>
         </w:rPr>
-        <w:t xml:space="preserve">choice of the most suitable place is</w:t>
+        <w:t xml:space="preserve">በጣም ምቹ ቦታ ለመምረጥ</w:t>
       </w:r>
     </w:p>
     <w:p>
@@ -734,7 +734,7 @@
           <w:shd w:fill="auto" w:val="clear"/>
           <w:vertAlign w:val="baseline"/>
         </w:rPr>
-        <w:t xml:space="preserve">that the sum of the distances from each</w:t>
+        <w:t xml:space="preserve">ከሶስቱ ከተሞች እስከ አየር ማረፊያው ያሉት እርቀቶች</w:t>
       </w:r>
     </w:p>
     <w:p>
@@ -841,7 +841,7 @@
           <w:shd w:fill="auto" w:val="clear"/>
           <w:vertAlign w:val="baseline"/>
         </w:rPr>
-        <w:t xml:space="preserve">city to the airport is as small as</w:t>
+        <w:t xml:space="preserve">ተደምረው አነስተኛ እንድሆን</w:t>
       </w:r>
     </w:p>
     <w:p>
@@ -948,7 +948,7 @@
           <w:shd w:fill="auto" w:val="clear"/>
           <w:vertAlign w:val="baseline"/>
         </w:rPr>
-        <w:t xml:space="preserve">possible. The team of experts in charge</w:t>
+        <w:t xml:space="preserve">በተቻለ መጠን፡፡ ሃላፊነቱን የወሰደው የባለሙያዎች ቡድን</w:t>
       </w:r>
     </w:p>
     <w:p>
@@ -1055,7 +1055,7 @@
           <w:shd w:fill="auto" w:val="clear"/>
           <w:vertAlign w:val="baseline"/>
         </w:rPr>
-        <w:t xml:space="preserve">of the work has created a model to get</w:t>
+        <w:t xml:space="preserve">ሞደል ፈጠረ</w:t>
       </w:r>
     </w:p>
     <w:p>
@@ -1162,7 +1162,7 @@
           <w:shd w:fill="auto" w:val="clear"/>
           <w:vertAlign w:val="baseline"/>
         </w:rPr>
-        <w:t xml:space="preserve">a preliminary idea of where to place the</w:t>
+        <w:t xml:space="preserve">መነሻ ሃሳብ ለማገኘት ቦታው</w:t>
       </w:r>
     </w:p>
     <w:p>
@@ -1269,7 +1269,7 @@
           <w:shd w:fill="auto" w:val="clear"/>
           <w:vertAlign w:val="baseline"/>
         </w:rPr>
-        <w:t xml:space="preserve">structure. At their disposal there are</w:t>
+        <w:t xml:space="preserve">የት መሆን እንዳለበት፡፡ ማስወገጃቸው ጋር</w:t>
       </w:r>
     </w:p>
     <w:p>
@@ -1376,7 +1376,7 @@
           <w:shd w:fill="auto" w:val="clear"/>
           <w:vertAlign w:val="baseline"/>
         </w:rPr>
-        <w:t xml:space="preserve">some snails a big metal ring and a long</w:t>
+        <w:t xml:space="preserve">ትንንሽ ሚሰማሮች፣ትልቅ የብረት ቀለበት እና  ረጅም</w:t>
       </w:r>
     </w:p>
     <w:p>
@@ -1470,7 +1470,7 @@
         </w:rPr>
       </w:pPr>
       <w:r>
-        <w:t>string.</w:t>
+        <w:t xml:space="preserve">ተለጣጭ ገመድ አሉ፡፡</w:t>
       </w:r>
     </w:p>
     <w:p>
@@ -1577,7 +1577,7 @@
           <w:shd w:fill="auto" w:val="clear"/>
           <w:vertAlign w:val="baseline"/>
         </w:rPr>
-        <w:t xml:space="preserve">Explain how the team can manage to use</w:t>
+        <w:t xml:space="preserve">አብራሩ ቡድኑ እንደት ማደረግ እንዳለበት</w:t>
       </w:r>
     </w:p>
     <w:p>
@@ -1684,7 +1684,7 @@
           <w:shd w:fill="auto" w:val="clear"/>
           <w:vertAlign w:val="baseline"/>
         </w:rPr>
-        <w:t xml:space="preserve">the materials to tell approximately the</w:t>
+        <w:t xml:space="preserve">መሳሪያዎቹን ተቀራራቢ</w:t>
       </w:r>
     </w:p>
     <w:p>
@@ -1791,7 +1791,7 @@
           <w:shd w:fill="auto" w:val="clear"/>
           <w:vertAlign w:val="baseline"/>
         </w:rPr>
-        <w:t xml:space="preserve">ideal location of the airport. Imagine</w:t>
+        <w:t xml:space="preserve">ሃሳባዊ የአየር መንገዱን ለመናገር፡፡ አስቡ</w:t>
       </w:r>
     </w:p>
     <w:p>
@@ -1898,7 +1898,7 @@
           <w:shd w:fill="auto" w:val="clear"/>
           <w:vertAlign w:val="baseline"/>
         </w:rPr>
-        <w:t xml:space="preserve">that the cities are placed at the</w:t>
+        <w:t>ከተሞቹ</w:t>
       </w:r>
     </w:p>
     <w:p>
@@ -2005,7 +2005,7 @@
           <w:shd w:fill="auto" w:val="clear"/>
           <w:vertAlign w:val="baseline"/>
         </w:rPr>
-        <w:t xml:space="preserve">vertices of a triangle which is</w:t>
+        <w:t xml:space="preserve">የሶስት መአዘን ጠርዞች ላይ እንዳሉ፣ ይህም</w:t>
       </w:r>
     </w:p>
     <w:p>
@@ -2112,7 +2112,7 @@
           <w:shd w:fill="auto" w:val="clear"/>
           <w:vertAlign w:val="baseline"/>
         </w:rPr>
-        <w:t xml:space="preserve">obviously reproduced in scale as</w:t>
+        <w:t xml:space="preserve">በግልጽ በልኬቱ እንደተሰራው</w:t>
       </w:r>
     </w:p>
     <w:p>
@@ -2219,7 +2219,7 @@
           <w:shd w:fill="auto" w:val="clear"/>
           <w:vertAlign w:val="baseline"/>
         </w:rPr>
-        <w:t xml:space="preserve">shown in figure. This is one possible</w:t>
+        <w:t xml:space="preserve">ምስሉ ላይ እነደሚታየው ነው፡፡ ይኸ አንዱ  አማራጭ</w:t>
       </w:r>
     </w:p>
     <w:p>
@@ -2326,7 +2326,7 @@
           <w:shd w:fill="auto" w:val="clear"/>
           <w:vertAlign w:val="baseline"/>
         </w:rPr>
-        <w:t xml:space="preserve">setting the rope starts from one nail,</w:t>
+        <w:t xml:space="preserve">መንገድ ገመዱ ከአንዱ ሚስማር ጀምሮ</w:t>
       </w:r>
     </w:p>
     <w:p>
@@ -2433,7 +2433,7 @@
           <w:shd w:fill="auto" w:val="clear"/>
           <w:vertAlign w:val="baseline"/>
         </w:rPr>
-        <w:t xml:space="preserve">goes inside the ring, goes around the</w:t>
+        <w:t xml:space="preserve">በቀለበቱ ውስጥ አልፎ፣ በሌለኛው</w:t>
       </w:r>
     </w:p>
     <w:p>
@@ -2540,7 +2540,7 @@
           <w:shd w:fill="auto" w:val="clear"/>
           <w:vertAlign w:val="baseline"/>
         </w:rPr>
-        <w:t xml:space="preserve">other nail, the third nail, inside the</w:t>
+        <w:t xml:space="preserve">ሚስማር ዞሮ፣ በሶስተኛው ሚስማር፣</w:t>
       </w:r>
     </w:p>
     <w:p>
@@ -2647,7 +2647,7 @@
           <w:shd w:fill="auto" w:val="clear"/>
           <w:vertAlign w:val="baseline"/>
         </w:rPr>
-        <w:t xml:space="preserve">ring again and now you can just pull the</w:t>
+        <w:t xml:space="preserve">እንደገና በቀለበቱ ውስጥ አሁን</w:t>
       </w:r>
     </w:p>
     <w:p>
@@ -2754,7 +2754,7 @@
           <w:shd w:fill="auto" w:val="clear"/>
           <w:vertAlign w:val="baseline"/>
         </w:rPr>
-        <w:t xml:space="preserve">rope in order to find the point that</w:t>
+        <w:t xml:space="preserve">ገመዱን መሳብ ትችላላችሁ</w:t>
       </w:r>
     </w:p>
     <w:p>
@@ -2861,7 +2861,7 @@
           <w:shd w:fill="auto" w:val="clear"/>
           <w:vertAlign w:val="baseline"/>
         </w:rPr>
-        <w:t xml:space="preserve">you're looking for. In order to reach the</w:t>
+        <w:t xml:space="preserve">የምተፈልጉትን ነጥብ ለማገኘት፡፡ ነጥቡ ላይ ለመድረስ፤</w:t>
       </w:r>
     </w:p>
     <w:p>
@@ -2968,7 +2968,7 @@
           <w:shd w:fill="auto" w:val="clear"/>
           <w:vertAlign w:val="baseline"/>
         </w:rPr>
-        <w:t xml:space="preserve">point, we have to move the rope a bit</w:t>
+        <w:t xml:space="preserve">ገመዱን በትንሹ ማንቀሳቀስ አለብን</w:t>
       </w:r>
     </w:p>
     <w:p>
@@ -3201,7 +3201,7 @@
           <w:shd w:fill="auto" w:val="clear"/>
           <w:vertAlign w:val="baseline"/>
         </w:rPr>
-        <w:t xml:space="preserve">by the materials that we are using but</w:t>
+        <w:t xml:space="preserve">ከተጠቀምንባቸው መሳሪያዎች ስለሚኖር ግን</w:t>
       </w:r>
     </w:p>
     <w:p>
@@ -3308,7 +3308,7 @@
           <w:shd w:fill="auto" w:val="clear"/>
           <w:vertAlign w:val="baseline"/>
         </w:rPr>
-        <w:t xml:space="preserve">after a while you'll reach a position from</w:t>
+        <w:t xml:space="preserve">ከተወሰነ ጊዜ በኋላ ገመዱ መንቀሳቀስ የማይችልበት</w:t>
       </w:r>
     </w:p>
     <w:p>
@@ -3415,7 +3415,7 @@
           <w:shd w:fill="auto" w:val="clear"/>
           <w:vertAlign w:val="baseline"/>
         </w:rPr>
-        <w:t xml:space="preserve">which the ring doesn't move anymore,</w:t>
+        <w:t xml:space="preserve">ቦታ ትደርሳላችሁ፣</w:t>
       </w:r>
     </w:p>
     <w:p>
@@ -3522,7 +3522,7 @@
           <w:shd w:fill="auto" w:val="clear"/>
           <w:vertAlign w:val="baseline"/>
         </w:rPr>
-        <w:t xml:space="preserve">which is more or less this one. And as</w:t>
+        <w:t xml:space="preserve">ከሞላ ገደል ይህ ቦታ ነው፡፡ እና</w:t>
       </w:r>
     </w:p>
     <w:p>
@@ -3629,7 +3629,7 @@
           <w:shd w:fill="auto" w:val="clear"/>
           <w:vertAlign w:val="baseline"/>
         </w:rPr>
-        <w:t xml:space="preserve">you can see the three distances</w:t>
+        <w:t xml:space="preserve">እንደምታዩት የሶስቱ እርቀቶች</w:t>
       </w:r>
     </w:p>
     <w:p>
@@ -3736,7 +3736,7 @@
           <w:shd w:fill="auto" w:val="clear"/>
           <w:vertAlign w:val="baseline"/>
         </w:rPr>
-        <w:t xml:space="preserve">between the ring and the nails are</w:t>
+        <w:t xml:space="preserve">ከመወጠሪያውና ከሚስማሮቹ</w:t>
       </w:r>
     </w:p>
     <w:p>
@@ -3843,7 +3843,7 @@
           <w:shd w:fill="auto" w:val="clear"/>
           <w:vertAlign w:val="baseline"/>
         </w:rPr>
-        <w:t xml:space="preserve">placed more or less 120 degrees from one</w:t>
+        <w:t xml:space="preserve">120 ዲገሪ ነወ ከሞላ ጎደል ከአንዱ እስከ አንዱ፣ </w:t>
       </w:r>
     </w:p>
     <w:p>
@@ -3950,7 +3950,7 @@
           <w:shd w:fill="auto" w:val="clear"/>
           <w:vertAlign w:val="baseline"/>
         </w:rPr>
-        <w:t xml:space="preserve">another which is 1/3 of a circumference,</w:t>
+        <w:t xml:space="preserve">ይህም የዙሪያው 1/3 ኛ ነው፣</w:t>
       </w:r>
     </w:p>
     <w:p>
@@ -4057,7 +4057,7 @@
           <w:shd w:fill="auto" w:val="clear"/>
           <w:vertAlign w:val="baseline"/>
         </w:rPr>
-        <w:t xml:space="preserve">and that's the point that we're looking</w:t>
+        <w:t xml:space="preserve">እና ይህ የምንፈልገው ነጥብ ነው፡-</w:t>
       </w:r>
     </w:p>
     <w:p>
@@ -4164,7 +4164,7 @@
           <w:shd w:fill="auto" w:val="clear"/>
           <w:vertAlign w:val="baseline"/>
         </w:rPr>
-        <w:t xml:space="preserve">for: the minimum distance between the</w:t>
+        <w:t xml:space="preserve">ትንሹ እርቀት በ</w:t>
       </w:r>
     </w:p>
     <w:p>
@@ -4271,7 +4271,7 @@
           <w:shd w:fill="auto" w:val="clear"/>
           <w:vertAlign w:val="baseline"/>
         </w:rPr>
-        <w:t xml:space="preserve">nails and the airport when you sum it</w:t>
+        <w:t xml:space="preserve">ሚስማሮቹ እና በአየር መንገዱ መካከል ስትደምሩት</w:t>
       </w:r>
     </w:p>
     <w:p>
@@ -4488,7 +4488,7 @@
           <w:shd w:fill="auto" w:val="clear"/>
           <w:vertAlign w:val="baseline"/>
         </w:rPr>
-        <w:t>[Music]</w:t>
+        <w:t>[ሙዚቃ]</w:t>
       </w:r>
     </w:p>
     <w:p>

</xml_diff>